<commit_message>
More updates to export report.
See comments above the ExportDoc method in RequestsController.cs for
further information.
</commit_message>
<xml_diff>
--- a/DREAM/DREAM/Templates/Export_Report.docx
+++ b/DREAM/DREAM/Templates/Export_Report.docx
@@ -1,12 +1,169 @@
 
 <file path=word/document.xml><?xml version="1.0" encoding="utf-8"?>
-<w:document xmlns:w="http://schemas.openxmlformats.org/wordprocessingml/2006/main">
+<w:document xmlns:wpc="http://schemas.microsoft.com/office/word/2010/wordprocessingCanvas" xmlns:mc="http://schemas.openxmlformats.org/markup-compatibility/2006" xmlns:o="urn:schemas-microsoft-com:office:office" xmlns:r="http://schemas.openxmlformats.org/officeDocument/2006/relationships" xmlns:m="http://schemas.openxmlformats.org/officeDocument/2006/math" xmlns:v="urn:schemas-microsoft-com:vml" xmlns:wp14="http://schemas.microsoft.com/office/word/2010/wordprocessingDrawing" xmlns:wp="http://schemas.openxmlformats.org/drawingml/2006/wordprocessingDrawing" xmlns:w10="urn:schemas-microsoft-com:office:word" xmlns:w="http://schemas.openxmlformats.org/wordprocessingml/2006/main" xmlns:w14="http://schemas.microsoft.com/office/word/2010/wordml" xmlns:wpg="http://schemas.microsoft.com/office/word/2010/wordprocessingGroup" xmlns:wpi="http://schemas.microsoft.com/office/word/2010/wordprocessingInk" xmlns:wne="http://schemas.microsoft.com/office/word/2006/wordml" xmlns:wps="http://schemas.microsoft.com/office/word/2010/wordprocessingShape" mc:Ignorable="w14 wp14">
   <w:body>
     <w:p>
       <w:r>
-        <w:t>Hello World!</w:t>
-      </w:r>
-    </w:p>
+        <w:rPr>
+          <w:noProof/>
+        </w:rPr>
+        <w:drawing>
+          <wp:inline distT="0" distB="0" distL="0" distR="0" wp14:anchorId="62C1666E" wp14:editId="30838452">
+            <wp:extent cx="1439545" cy="363855"/>
+            <wp:effectExtent l="0" t="0" r="8255" b="0"/>
+            <wp:docPr id="4" name="Picture 4" descr="Macintosh HD:Users:jhmwong:Downloads:BCcancer_logo_2colour.jpg"/>
+            <wp:cNvGraphicFramePr>
+              <a:graphicFrameLocks xmlns:a="http://schemas.openxmlformats.org/drawingml/2006/main" noChangeAspect="1"/>
+            </wp:cNvGraphicFramePr>
+            <a:graphic xmlns:a="http://schemas.openxmlformats.org/drawingml/2006/main">
+              <a:graphicData uri="http://schemas.openxmlformats.org/drawingml/2006/picture">
+                <pic:pic xmlns:pic="http://schemas.openxmlformats.org/drawingml/2006/picture">
+                  <pic:nvPicPr>
+                    <pic:cNvPr id="1" name="Picture 4" descr="Macintosh HD:Users:jhmwong:Downloads:BCcancer_logo_2colour.jpg"/>
+                    <pic:cNvPicPr>
+                      <a:picLocks noChangeAspect="1" noChangeArrowheads="1"/>
+                    </pic:cNvPicPr>
+                  </pic:nvPicPr>
+                  <pic:blipFill>
+                    <a:blip r:embed="rId7">
+                      <a:alphaModFix/>
+                      <a:extLst>
+                        <a:ext uri="{28A0092B-C50C-407E-A947-70E740481C1C}">
+                          <a14:useLocalDpi xmlns:a14="http://schemas.microsoft.com/office/drawing/2010/main" val="0"/>
+                        </a:ext>
+                      </a:extLst>
+                    </a:blip>
+                    <a:srcRect/>
+                    <a:stretch>
+                      <a:fillRect/>
+                    </a:stretch>
+                  </pic:blipFill>
+                  <pic:spPr bwMode="auto">
+                    <a:xfrm>
+                      <a:off x="0" y="0"/>
+                      <a:ext cx="1439545" cy="363855"/>
+                    </a:xfrm>
+                    <a:prstGeom prst="rect">
+                      <a:avLst/>
+                    </a:prstGeom>
+                    <a:noFill/>
+                    <a:ln>
+                      <a:noFill/>
+                    </a:ln>
+                  </pic:spPr>
+                </pic:pic>
+              </a:graphicData>
+            </a:graphic>
+          </wp:inline>
+        </w:drawing>
+      </w:r>
+    </w:p>
+    <w:p>
+      <w:bookmarkStart w:id="0" w:name="_GoBack"/>
+      <w:bookmarkEnd w:id="0"/>
+    </w:p>
+    <w:p>
+      <w:r>
+        <w:t>Request ID REQUESTID GOES HERE</w:t>
+      </w:r>
+    </w:p>
+    <w:p>
+      <w:r>
+        <w:t>Request Type REQUEST TYPE GOES HERE</w:t>
+      </w:r>
+    </w:p>
+    <w:p/>
+    <w:p>
+      <w:r>
+        <w:t>CALLERFIRSTNAME GOES HERE CALLERLASTNAME GOES HERE</w:t>
+      </w:r>
+      <w:r>
+        <w:t>, CALLERREGION GOES HERE</w:t>
+      </w:r>
+    </w:p>
+    <w:p>
+      <w:r>
+        <w:t>CALLERPHONENUMBER GOES HERE</w:t>
+      </w:r>
+    </w:p>
+    <w:p>
+      <w:r>
+        <w:t>CALLEREMAIL GOES HERE</w:t>
+      </w:r>
+    </w:p>
+    <w:p/>
+    <w:p>
+      <w:r>
+        <w:t>Patient PATIENTFIRSTNAME GOES HERE PATIENTLASTNAME GOES HERE</w:t>
+      </w:r>
+    </w:p>
+    <w:p>
+      <w:r>
+        <w:t>Agency ID PATIENTAGENCYID GOES HERE</w:t>
+      </w:r>
+      <w:r>
+        <w:t xml:space="preserve">, </w:t>
+      </w:r>
+      <w:r>
+        <w:t>PATIENTGENDER GOES HERE</w:t>
+      </w:r>
+      <w:r>
+        <w:t xml:space="preserve">, </w:t>
+      </w:r>
+      <w:r>
+        <w:t>PATIENTAGE GOES HERE</w:t>
+      </w:r>
+    </w:p>
+    <w:p/>
+    <w:p>
+      <w:r>
+        <w:fldChar w:fldCharType="begin"/>
+      </w:r>
+      <w:r>
+        <w:instrText xml:space="preserve"> DATE \@ "d MMMM yyyy" </w:instrText>
+      </w:r>
+      <w:r>
+        <w:fldChar w:fldCharType="separate"/>
+      </w:r>
+      <w:r>
+        <w:rPr>
+          <w:noProof/>
+        </w:rPr>
+        <w:t>20 March 2013</w:t>
+      </w:r>
+      <w:r>
+        <w:fldChar w:fldCharType="end"/>
+      </w:r>
+    </w:p>
+    <w:p/>
+    <w:p>
+      <w:pPr>
+        <w:rPr>
+          <w:u w:val="single"/>
+        </w:rPr>
+      </w:pPr>
+      <w:r>
+        <w:rPr>
+          <w:u w:val="single"/>
+        </w:rPr>
+        <w:t>PHARMACY</w:t>
+      </w:r>
+    </w:p>
+    <w:p>
+      <w:pPr>
+        <w:rPr>
+          <w:u w:val="single"/>
+        </w:rPr>
+      </w:pPr>
+    </w:p>
+    <w:p/>
+    <w:sectPr>
+      <w:footerReference w:type="default" r:id="rId8"/>
+      <w:pgSz w:w="12240" w:h="15840"/>
+      <w:pgMar w:top="1440" w:right="1800" w:bottom="1440" w:left="1800" w:header="708" w:footer="708" w:gutter="0"/>
+      <w:cols w:space="708"/>
+      <w:docGrid w:linePitch="360"/>
+    </w:sectPr>
   </w:body>
 </w:document>
 </file>

</xml_diff>

<commit_message>
Export a request to a word document is done.
All information is displayed.
</commit_message>
<xml_diff>
--- a/DREAM/DREAM/Templates/Export_Report.docx
+++ b/DREAM/DREAM/Templates/Export_Report.docx
@@ -4,132 +4,74 @@
   <w:body>
     <w:p>
       <w:r>
+        <w:t>Request ID REQUESTID GOES HERE</w:t>
+      </w:r>
+    </w:p>
+    <w:p>
+      <w:r>
+        <w:t>Request Type REQUEST TYPE GOES HERE</w:t>
+      </w:r>
+    </w:p>
+    <w:p/>
+    <w:p>
+      <w:r>
+        <w:t>CALLERFIRSTNAME GOES HERE CALLERLASTNAME GOES HERE</w:t>
+      </w:r>
+      <w:r>
+        <w:t>, CALLERREGION GOES HERE</w:t>
+      </w:r>
+    </w:p>
+    <w:p>
+      <w:r>
+        <w:t>CALLERPHONENUMBER GOES HERE</w:t>
+      </w:r>
+    </w:p>
+    <w:p>
+      <w:r>
+        <w:t>CALLEREMAIL GOES HERE</w:t>
+      </w:r>
+    </w:p>
+    <w:p/>
+    <w:p>
+      <w:bookmarkStart w:id="0" w:name="_GoBack"/>
+      <w:bookmarkEnd w:id="0"/>
+      <w:r>
+        <w:t>PATIENTFIRSTNAME GOES HERE PATIENTLASTNAME GOES HERE</w:t>
+      </w:r>
+    </w:p>
+    <w:p>
+      <w:r>
+        <w:t>Agency ID PATIENTAGENCYID GOES HERE</w:t>
+      </w:r>
+      <w:r>
+        <w:t xml:space="preserve">, </w:t>
+      </w:r>
+      <w:r>
+        <w:t>PATIENTGENDER GOES HERE</w:t>
+      </w:r>
+      <w:r>
+        <w:t xml:space="preserve">, </w:t>
+      </w:r>
+      <w:r>
+        <w:t>PATIENTAGE GOES HERE</w:t>
+      </w:r>
+    </w:p>
+    <w:p/>
+    <w:p>
+      <w:r>
+        <w:fldChar w:fldCharType="begin"/>
+      </w:r>
+      <w:r>
+        <w:instrText xml:space="preserve"> DATE \@ "d MMMM yyyy" </w:instrText>
+      </w:r>
+      <w:r>
+        <w:fldChar w:fldCharType="separate"/>
+      </w:r>
+      <w:r>
         <w:rPr>
           <w:noProof/>
         </w:rPr>
-        <w:drawing>
-          <wp:inline distT="0" distB="0" distL="0" distR="0" wp14:anchorId="62C1666E" wp14:editId="30838452">
-            <wp:extent cx="1439545" cy="363855"/>
-            <wp:effectExtent l="0" t="0" r="8255" b="0"/>
-            <wp:docPr id="4" name="Picture 4" descr="Macintosh HD:Users:jhmwong:Downloads:BCcancer_logo_2colour.jpg"/>
-            <wp:cNvGraphicFramePr>
-              <a:graphicFrameLocks xmlns:a="http://schemas.openxmlformats.org/drawingml/2006/main" noChangeAspect="1"/>
-            </wp:cNvGraphicFramePr>
-            <a:graphic xmlns:a="http://schemas.openxmlformats.org/drawingml/2006/main">
-              <a:graphicData uri="http://schemas.openxmlformats.org/drawingml/2006/picture">
-                <pic:pic xmlns:pic="http://schemas.openxmlformats.org/drawingml/2006/picture">
-                  <pic:nvPicPr>
-                    <pic:cNvPr id="1" name="Picture 4" descr="Macintosh HD:Users:jhmwong:Downloads:BCcancer_logo_2colour.jpg"/>
-                    <pic:cNvPicPr>
-                      <a:picLocks noChangeAspect="1" noChangeArrowheads="1"/>
-                    </pic:cNvPicPr>
-                  </pic:nvPicPr>
-                  <pic:blipFill>
-                    <a:blip r:embed="rId7">
-                      <a:alphaModFix/>
-                      <a:extLst>
-                        <a:ext uri="{28A0092B-C50C-407E-A947-70E740481C1C}">
-                          <a14:useLocalDpi xmlns:a14="http://schemas.microsoft.com/office/drawing/2010/main" val="0"/>
-                        </a:ext>
-                      </a:extLst>
-                    </a:blip>
-                    <a:srcRect/>
-                    <a:stretch>
-                      <a:fillRect/>
-                    </a:stretch>
-                  </pic:blipFill>
-                  <pic:spPr bwMode="auto">
-                    <a:xfrm>
-                      <a:off x="0" y="0"/>
-                      <a:ext cx="1439545" cy="363855"/>
-                    </a:xfrm>
-                    <a:prstGeom prst="rect">
-                      <a:avLst/>
-                    </a:prstGeom>
-                    <a:noFill/>
-                    <a:ln>
-                      <a:noFill/>
-                    </a:ln>
-                  </pic:spPr>
-                </pic:pic>
-              </a:graphicData>
-            </a:graphic>
-          </wp:inline>
-        </w:drawing>
-      </w:r>
-    </w:p>
-    <w:p>
-      <w:bookmarkStart w:id="0" w:name="_GoBack"/>
-      <w:bookmarkEnd w:id="0"/>
-    </w:p>
-    <w:p>
-      <w:r>
-        <w:t>Request ID REQUESTID GOES HERE</w:t>
-      </w:r>
-    </w:p>
-    <w:p>
-      <w:r>
-        <w:t>Request Type REQUEST TYPE GOES HERE</w:t>
-      </w:r>
-    </w:p>
-    <w:p/>
-    <w:p>
-      <w:r>
-        <w:t>CALLERFIRSTNAME GOES HERE CALLERLASTNAME GOES HERE</w:t>
-      </w:r>
-      <w:r>
-        <w:t>, CALLERREGION GOES HERE</w:t>
-      </w:r>
-    </w:p>
-    <w:p>
-      <w:r>
-        <w:t>CALLERPHONENUMBER GOES HERE</w:t>
-      </w:r>
-    </w:p>
-    <w:p>
-      <w:r>
-        <w:t>CALLEREMAIL GOES HERE</w:t>
-      </w:r>
-    </w:p>
-    <w:p/>
-    <w:p>
-      <w:r>
-        <w:t>Patient PATIENTFIRSTNAME GOES HERE PATIENTLASTNAME GOES HERE</w:t>
-      </w:r>
-    </w:p>
-    <w:p>
-      <w:r>
-        <w:t>Agency ID PATIENTAGENCYID GOES HERE</w:t>
-      </w:r>
-      <w:r>
-        <w:t xml:space="preserve">, </w:t>
-      </w:r>
-      <w:r>
-        <w:t>PATIENTGENDER GOES HERE</w:t>
-      </w:r>
-      <w:r>
-        <w:t xml:space="preserve">, </w:t>
-      </w:r>
-      <w:r>
-        <w:t>PATIENTAGE GOES HERE</w:t>
-      </w:r>
-    </w:p>
-    <w:p/>
-    <w:p>
-      <w:r>
-        <w:fldChar w:fldCharType="begin"/>
-      </w:r>
-      <w:r>
-        <w:instrText xml:space="preserve"> DATE \@ "d MMMM yyyy" </w:instrText>
-      </w:r>
-      <w:r>
-        <w:fldChar w:fldCharType="separate"/>
-      </w:r>
-      <w:r>
-        <w:rPr>
-          <w:noProof/>
-        </w:rPr>
-        <w:t>20 March 2013</w:t>
+        <w:t>23 March 2013</w:t>
       </w:r>
       <w:r>
         <w:fldChar w:fldCharType="end"/>
@@ -149,15 +91,8 @@
         <w:t>PHARMACY</w:t>
       </w:r>
     </w:p>
-    <w:p>
-      <w:pPr>
-        <w:rPr>
-          <w:u w:val="single"/>
-        </w:rPr>
-      </w:pPr>
-    </w:p>
-    <w:p/>
     <w:sectPr>
+      <w:headerReference w:type="default" r:id="rId7"/>
       <w:footerReference w:type="default" r:id="rId8"/>
       <w:pgSz w:w="12240" w:h="15840"/>
       <w:pgMar w:top="1440" w:right="1800" w:bottom="1440" w:left="1800" w:header="708" w:footer="708" w:gutter="0"/>
@@ -383,6 +318,70 @@
     </w:p>
   </w:footnote>
 </w:footnotes>
+</file>
+
+<file path=word/header1.xml><?xml version="1.0" encoding="utf-8"?>
+<w:hdr xmlns:wpc="http://schemas.microsoft.com/office/word/2010/wordprocessingCanvas" xmlns:mc="http://schemas.openxmlformats.org/markup-compatibility/2006" xmlns:o="urn:schemas-microsoft-com:office:office" xmlns:r="http://schemas.openxmlformats.org/officeDocument/2006/relationships" xmlns:m="http://schemas.openxmlformats.org/officeDocument/2006/math" xmlns:v="urn:schemas-microsoft-com:vml" xmlns:wp14="http://schemas.microsoft.com/office/word/2010/wordprocessingDrawing" xmlns:wp="http://schemas.openxmlformats.org/drawingml/2006/wordprocessingDrawing" xmlns:w10="urn:schemas-microsoft-com:office:word" xmlns:w="http://schemas.openxmlformats.org/wordprocessingml/2006/main" xmlns:w14="http://schemas.microsoft.com/office/word/2010/wordml" xmlns:wpg="http://schemas.microsoft.com/office/word/2010/wordprocessingGroup" xmlns:wpi="http://schemas.microsoft.com/office/word/2010/wordprocessingInk" xmlns:wne="http://schemas.microsoft.com/office/word/2006/wordml" xmlns:wps="http://schemas.microsoft.com/office/word/2010/wordprocessingShape" mc:Ignorable="w14 wp14">
+  <w:p>
+    <w:pPr>
+      <w:pStyle w:val="Header"/>
+    </w:pPr>
+    <w:r>
+      <w:rPr>
+        <w:noProof/>
+      </w:rPr>
+      <w:drawing>
+        <wp:inline distT="0" distB="0" distL="0" distR="0" wp14:anchorId="54320042" wp14:editId="1D40C41D">
+          <wp:extent cx="1439545" cy="363855"/>
+          <wp:effectExtent l="0" t="0" r="8255" b="0"/>
+          <wp:docPr id="4" name="Picture 4" descr="Macintosh HD:Users:jhmwong:Downloads:BCcancer_logo_2colour.jpg"/>
+          <wp:cNvGraphicFramePr>
+            <a:graphicFrameLocks xmlns:a="http://schemas.openxmlformats.org/drawingml/2006/main" noChangeAspect="1"/>
+          </wp:cNvGraphicFramePr>
+          <a:graphic xmlns:a="http://schemas.openxmlformats.org/drawingml/2006/main">
+            <a:graphicData uri="http://schemas.openxmlformats.org/drawingml/2006/picture">
+              <pic:pic xmlns:pic="http://schemas.openxmlformats.org/drawingml/2006/picture">
+                <pic:nvPicPr>
+                  <pic:cNvPr id="1" name="Picture 4" descr="Macintosh HD:Users:jhmwong:Downloads:BCcancer_logo_2colour.jpg"/>
+                  <pic:cNvPicPr>
+                    <a:picLocks noChangeAspect="1" noChangeArrowheads="1"/>
+                  </pic:cNvPicPr>
+                </pic:nvPicPr>
+                <pic:blipFill>
+                  <a:blip r:embed="rId1">
+                    <a:alphaModFix/>
+                    <a:extLst>
+                      <a:ext uri="{28A0092B-C50C-407E-A947-70E740481C1C}">
+                        <a14:useLocalDpi xmlns:a14="http://schemas.microsoft.com/office/drawing/2010/main" val="0"/>
+                      </a:ext>
+                    </a:extLst>
+                  </a:blip>
+                  <a:srcRect/>
+                  <a:stretch>
+                    <a:fillRect/>
+                  </a:stretch>
+                </pic:blipFill>
+                <pic:spPr bwMode="auto">
+                  <a:xfrm>
+                    <a:off x="0" y="0"/>
+                    <a:ext cx="1439545" cy="363855"/>
+                  </a:xfrm>
+                  <a:prstGeom prst="rect">
+                    <a:avLst/>
+                  </a:prstGeom>
+                  <a:noFill/>
+                  <a:ln>
+                    <a:noFill/>
+                  </a:ln>
+                </pic:spPr>
+              </pic:pic>
+            </a:graphicData>
+          </a:graphic>
+        </wp:inline>
+      </w:drawing>
+    </w:r>
+  </w:p>
+</w:hdr>
 </file>
 
 <file path=word/styles.xml><?xml version="1.0" encoding="utf-8"?>

</xml_diff>

<commit_message>
Export Report null values bug fixed.
</commit_message>
<xml_diff>
--- a/DREAM/DREAM/Templates/Export_Report.docx
+++ b/DREAM/DREAM/Templates/Export_Report.docx
@@ -15,10 +15,21 @@
     <w:p/>
     <w:p>
       <w:r>
+        <w:rPr>
+          <w:b/>
+        </w:rPr>
+        <w:t>Caller</w:t>
+      </w:r>
+      <w:r>
+        <w:t xml:space="preserve"> </w:t>
+      </w:r>
+      <w:r>
         <w:t>CALLERFIRSTNAME GOES HERE CALLERLASTNAME GOES HERE</w:t>
       </w:r>
-      <w:r>
-        <w:t>, CALLERREGION GOES HERE</w:t>
+    </w:p>
+    <w:p>
+      <w:r>
+        <w:t>CALLERREGION GOES HERE</w:t>
       </w:r>
     </w:p>
     <w:p>
@@ -32,26 +43,30 @@
       </w:r>
     </w:p>
     <w:p/>
+    <w:p>
+      <w:r>
+        <w:rPr>
+          <w:b/>
+        </w:rPr>
+        <w:t xml:space="preserve">Patient </w:t>
+      </w:r>
+      <w:r>
+        <w:t>PATIENTFIRSTNAME GOES HERE PATIENTLASTNAME GOES HERE</w:t>
+      </w:r>
+    </w:p>
+    <w:p>
+      <w:r>
+        <w:t>PATIENTAGENCYID GOES HERE</w:t>
+      </w:r>
+    </w:p>
+    <w:p>
+      <w:r>
+        <w:t>PATIENTGENDER GOES HERE</w:t>
+      </w:r>
+    </w:p>
     <w:p>
       <w:bookmarkStart w:id="0" w:name="_GoBack"/>
       <w:bookmarkEnd w:id="0"/>
-      <w:r>
-        <w:t>PATIENTFIRSTNAME GOES HERE PATIENTLASTNAME GOES HERE</w:t>
-      </w:r>
-    </w:p>
-    <w:p>
-      <w:r>
-        <w:t>Agency ID PATIENTAGENCYID GOES HERE</w:t>
-      </w:r>
-      <w:r>
-        <w:t xml:space="preserve">, </w:t>
-      </w:r>
-      <w:r>
-        <w:t>PATIENTGENDER GOES HERE</w:t>
-      </w:r>
-      <w:r>
-        <w:t xml:space="preserve">, </w:t>
-      </w:r>
       <w:r>
         <w:t>PATIENTAGE GOES HERE</w:t>
       </w:r>
@@ -71,7 +86,7 @@
         <w:rPr>
           <w:noProof/>
         </w:rPr>
-        <w:t>23 March 2013</w:t>
+        <w:t>3 April 2013</w:t>
       </w:r>
       <w:r>
         <w:fldChar w:fldCharType="end"/>

</xml_diff>